<commit_message>
Some documentation clean ups
</commit_message>
<xml_diff>
--- a/LQTS-Documentation.docx
+++ b/LQTS-Documentation.docx
@@ -11,23 +11,6 @@
         <w:t xml:space="preserve">LQTS Documentation</w:t>
       </w:r>
     </w:p>
-    <w:p>
-      <w:pPr>
-        <w:pStyle w:val="FirstParagraph"/>
-      </w:pPr>
-      <w:r>
-        <w:rPr>
-          <w:i/>
-        </w:rPr>
-        <w:t xml:space="preserve">Brad Campbell | NSWCCD Code 851</w:t>
-      </w:r>
-      <w:r>
-        <w:t xml:space="preserve"> </w:t>
-      </w:r>
-      <w:r>
-        <w:t xml:space="preserve">| 29 April 2020</w:t>
-      </w:r>
-    </w:p>
     <w:bookmarkEnd w:id="20"/>
     <w:bookmarkStart w:id="21" w:name="introduction"/>
     <w:p>
@@ -43,7 +26,43 @@
         <w:pStyle w:val="FirstParagraph"/>
       </w:pPr>
       <w:r>
-        <w:t xml:space="preserve">LQTS (pronounced Locutus) is a lightweight job queueing system. Its purpose is to manage the</w:t>
+        <w:t xml:space="preserve">LQTS (pronounced Locutus) is a</w:t>
+      </w:r>
+      <w:r>
+        <w:t xml:space="preserve"> </w:t>
+      </w:r>
+      <w:r>
+        <w:rPr>
+          <w:i/>
+        </w:rPr>
+        <w:t xml:space="preserve">L</w:t>
+      </w:r>
+      <w:r>
+        <w:t xml:space="preserve">ightweight job</w:t>
+      </w:r>
+      <w:r>
+        <w:t xml:space="preserve"> </w:t>
+      </w:r>
+      <w:r>
+        <w:rPr>
+          <w:i/>
+        </w:rPr>
+        <w:t xml:space="preserve">Q</w:t>
+      </w:r>
+      <w:r>
+        <w:t xml:space="preserve">ueueing</w:t>
+      </w:r>
+      <w:r>
+        <w:t xml:space="preserve"> </w:t>
+      </w:r>
+      <w:r>
+        <w:rPr>
+          <w:i/>
+        </w:rPr>
+        <w:t xml:space="preserve">S</w:t>
+      </w:r>
+      <w:r>
+        <w:t xml:space="preserve">ystem. Its purpose is to manage the</w:t>
       </w:r>
       <w:r>
         <w:t xml:space="preserve"> </w:t>
@@ -62,6 +81,14 @@
       </w:r>
       <w:r>
         <w:t xml:space="preserve">There is no setup required, but some options may be controlled through environment variables or a .env file.</w:t>
+      </w:r>
+    </w:p>
+    <w:p>
+      <w:pPr>
+        <w:pStyle w:val="BodyText"/>
+      </w:pPr>
+      <w:r>
+        <w:t xml:space="preserve">If you are familiar with PBS queueing system on Linux, this should be very familiar.</w:t>
       </w:r>
     </w:p>
     <w:p>
@@ -371,7 +398,7 @@
       </w:r>
     </w:p>
     <w:bookmarkEnd w:id="23"/>
-    <w:bookmarkStart w:id="28" w:name="job-submission"/>
+    <w:bookmarkStart w:id="29" w:name="job-submission"/>
     <w:p>
       <w:pPr>
         <w:pStyle w:val="Heading1"/>
@@ -499,7 +526,7 @@
         <w:t xml:space="preserve"> </w:t>
       </w:r>
       <w:r>
-        <w:t xml:space="preserve">Usage: qsub [OPTIONS] COMMAND [ARGS]…</w:t>
+        <w:t xml:space="preserve">Usage: qsub COMMAND [qsub ARGS] – [COMMAND ARGS]</w:t>
       </w:r>
     </w:p>
     <w:p>
@@ -515,31 +542,523 @@
         <w:pStyle w:val="BodyText"/>
       </w:pPr>
       <w:r>
+        <w:t xml:space="preserve">qsub ARGS:</w:t>
+      </w:r>
+      <w:r>
+        <w:t xml:space="preserve"> </w:t>
+      </w:r>
+      <w:r>
+        <w:t xml:space="preserve">–priority INTEGER [default: 1]</w:t>
+      </w:r>
+      <w:r>
+        <w:t xml:space="preserve"> </w:t>
+      </w:r>
+      <w:r>
+        <w:t xml:space="preserve">–logfile TEXT Name of log file [default: ]</w:t>
+      </w:r>
+      <w:r>
+        <w:t xml:space="preserve"> </w:t>
+      </w:r>
+      <w:r>
+        <w:t xml:space="preserve">–log Create a log file based on the command name</w:t>
+      </w:r>
+      <w:r>
+        <w:t xml:space="preserve"> </w:t>
+      </w:r>
+      <w:r>
+        <w:t xml:space="preserve">[default: False]</w:t>
+      </w:r>
+    </w:p>
+    <w:p>
+      <w:pPr>
+        <w:pStyle w:val="BodyText"/>
+      </w:pPr>
+      <w:r>
+        <w:t xml:space="preserve">-d, –depends LIST Specify one or more jobs that these batch of jobs</w:t>
+      </w:r>
+      <w:r>
+        <w:t xml:space="preserve"> </w:t>
+      </w:r>
+      <w:r>
+        <w:t xml:space="preserve">depend on. They will be held until those jobs</w:t>
+      </w:r>
+      <w:r>
+        <w:t xml:space="preserve"> </w:t>
+      </w:r>
+      <w:r>
+        <w:t xml:space="preserve">complete [default: &lt;class</w:t>
+      </w:r>
+      <w:r>
+        <w:t xml:space="preserve"> </w:t>
+      </w:r>
+      <w:r>
+        <w:t xml:space="preserve">‘</w:t>
+      </w:r>
+      <w:r>
+        <w:t xml:space="preserve">list</w:t>
+      </w:r>
+      <w:r>
+        <w:t xml:space="preserve">’</w:t>
+      </w:r>
+      <w:r>
+        <w:t xml:space="preserve">&gt;]</w:t>
+      </w:r>
+    </w:p>
+    <w:p>
+      <w:pPr>
+        <w:pStyle w:val="BodyText"/>
+      </w:pPr>
+      <w:r>
+        <w:t xml:space="preserve">–debug Produce debug output [default: False]</w:t>
+      </w:r>
+      <w:r>
+        <w:t xml:space="preserve"> </w:t>
+      </w:r>
+      <w:r>
+        <w:t xml:space="preserve">–walltime TEXT A amount of time a job is allowed to run. It will</w:t>
+      </w:r>
+      <w:r>
+        <w:t xml:space="preserve"> </w:t>
+      </w:r>
+      <w:r>
+        <w:t xml:space="preserve">be killed after this amount [NOT IMPLEMENTED YET]</w:t>
+      </w:r>
+    </w:p>
+    <w:p>
+      <w:pPr>
+        <w:pStyle w:val="BodyText"/>
+      </w:pPr>
+      <w:r>
+        <w:t xml:space="preserve">–cores INTEGER Number of cores/threads required by the job</w:t>
+      </w:r>
+      <w:r>
+        <w:t xml:space="preserve"> </w:t>
+      </w:r>
+      <w:r>
+        <w:t xml:space="preserve">[default: 1]</w:t>
+      </w:r>
+    </w:p>
+    <w:p>
+      <w:pPr>
+        <w:pStyle w:val="BodyText"/>
+      </w:pPr>
+      <w:r>
+        <w:t xml:space="preserve">–port INTEGER The port number of the server [default: 9200]</w:t>
+      </w:r>
+      <w:r>
+        <w:t xml:space="preserve"> </w:t>
+      </w:r>
+      <w:r>
+        <w:t xml:space="preserve">–ip_address TEXT The IP address of the server [default: 127.0.0.1]</w:t>
+      </w:r>
+      <w:r>
+        <w:t xml:space="preserve"> </w:t>
+      </w:r>
+      <w:r>
+        <w:t xml:space="preserve">-a, –alternate-runner Runs the submitted command in a slightly different</w:t>
+      </w:r>
+      <w:r>
+        <w:t xml:space="preserve"> </w:t>
+      </w:r>
+      <w:r>
+        <w:t xml:space="preserve">manner. In rare cases an executable can start, then</w:t>
+      </w:r>
+      <w:r>
+        <w:t xml:space="preserve"> </w:t>
+      </w:r>
+      <w:r>
+        <w:t xml:space="preserve">hang. However, the log file isn’t updated until the</w:t>
+      </w:r>
+      <w:r>
+        <w:t xml:space="preserve"> </w:t>
+      </w:r>
+      <w:r>
+        <w:t xml:space="preserve">process terminates. [default: False]</w:t>
+      </w:r>
+    </w:p>
+    <w:p>
+      <w:pPr>
+        <w:pStyle w:val="BodyText"/>
+      </w:pPr>
+      <w:r>
+        <w:t xml:space="preserve">–help Show this message and exit.</w:t>
+      </w:r>
+      <w:r>
+        <w:t xml:space="preserve"> </w:t>
+      </w:r>
+      <w:r>
+        <w:t xml:space="preserve">`</w:t>
+      </w:r>
+    </w:p>
+    <w:bookmarkEnd w:id="24"/>
+    <w:bookmarkStart w:id="26" w:name="qsub-cmulti"/>
+    <w:p>
+      <w:pPr>
+        <w:pStyle w:val="Heading2"/>
+      </w:pPr>
+      <w:r>
+        <w:t xml:space="preserve">qsub-cmulti</w:t>
+      </w:r>
+    </w:p>
+    <w:p>
+      <w:pPr>
+        <w:pStyle w:val="FirstParagraph"/>
+      </w:pPr>
+      <w:r>
+        <w:t xml:space="preserve">The</w:t>
+      </w:r>
+      <w:r>
+        <w:t xml:space="preserve"> </w:t>
+      </w:r>
+      <w:r>
+        <w:rPr>
+          <w:rStyle w:val="VerbatimChar"/>
+        </w:rPr>
+        <w:t xml:space="preserve">qsub-cmulti</w:t>
+      </w:r>
+      <w:r>
+        <w:t xml:space="preserve"> </w:t>
+      </w:r>
+      <w:r>
+        <w:t xml:space="preserve">command submits multiple jobs. This command is used you have one</w:t>
+      </w:r>
+      <w:r>
+        <w:t xml:space="preserve"> </w:t>
+      </w:r>
+      <w:r>
+        <w:t xml:space="preserve">command with multiple input files, each of which is a different job. You should be</w:t>
+      </w:r>
+      <w:r>
+        <w:t xml:space="preserve"> </w:t>
+      </w:r>
+      <w:r>
+        <w:t xml:space="preserve">able to reference your input files with a glob pattern (such as "*.inp")</w:t>
+      </w:r>
+    </w:p>
+    <w:p>
+      <w:pPr>
+        <w:pStyle w:val="BodyText"/>
+      </w:pPr>
+      <w:r>
+        <w:t xml:space="preserve">Example:</w:t>
+      </w:r>
+    </w:p>
+    <w:p>
+      <w:pPr>
+        <w:pStyle w:val="SourceCode"/>
+      </w:pPr>
+      <w:r>
+        <w:rPr>
+          <w:rStyle w:val="VerbatimChar"/>
+        </w:rPr>
+        <w:t xml:space="preserve">$ qsub-cmulti myprogram.exe *.inp</w:t>
+      </w:r>
+    </w:p>
+    <w:p>
+      <w:pPr>
+        <w:pStyle w:val="FirstParagraph"/>
+      </w:pPr>
+      <w:r>
+        <w:t xml:space="preserve">Example2:</w:t>
+      </w:r>
+    </w:p>
+    <w:p>
+      <w:pPr>
+        <w:pStyle w:val="SourceCode"/>
+      </w:pPr>
+      <w:r>
+        <w:rPr>
+          <w:rStyle w:val="VerbatimChar"/>
+        </w:rPr>
+        <w:t xml:space="preserve">$ qsub-cmulti myprogram.exe *.in -- -arg1 --arg2 Arg2Value</w:t>
+      </w:r>
+    </w:p>
+    <w:bookmarkStart w:id="25" w:name="full-command-help"/>
+    <w:p>
+      <w:pPr>
+        <w:pStyle w:val="Heading3"/>
+      </w:pPr>
+      <w:r>
+        <w:t xml:space="preserve">Full Command Help</w:t>
+      </w:r>
+    </w:p>
+    <w:p>
+      <w:pPr>
+        <w:pStyle w:val="SourceCode"/>
+      </w:pPr>
+      <w:r>
+        <w:rPr>
+          <w:rStyle w:val="VerbatimChar"/>
+        </w:rPr>
+        <w:t xml:space="preserve">Usage: qsub-cmulti COMMAND FILE_PATTERN [qsub-cmulti ARGS] -- [COMMAND args]</w:t>
+      </w:r>
+      <w:r>
+        <w:br/>
+      </w:r>
+      <w:r>
+        <w:br/>
+      </w:r>
+      <w:r>
+        <w:rPr>
+          <w:rStyle w:val="VerbatimChar"/>
+        </w:rPr>
+        <w:t xml:space="preserve">  Submits mutlitiple jobs to the queue.</w:t>
+      </w:r>
+      <w:r>
+        <w:br/>
+      </w:r>
+      <w:r>
+        <w:br/>
+      </w:r>
+      <w:r>
+        <w:rPr>
+          <w:rStyle w:val="VerbatimChar"/>
+        </w:rPr>
+        <w:t xml:space="preserve">  Runs **command** for each file in **files**.  Pass in args.</w:t>
+      </w:r>
+      <w:r>
+        <w:br/>
+      </w:r>
+      <w:r>
+        <w:br/>
+      </w:r>
+      <w:r>
+        <w:rPr>
+          <w:rStyle w:val="VerbatimChar"/>
+        </w:rPr>
+        <w:t xml:space="preserve">  $ qsub mycommand.exe MyInputFile*.inp  -d 2 --log -- --do --it</w:t>
+      </w:r>
+      <w:r>
+        <w:br/>
+      </w:r>
+      <w:r>
+        <w:rPr>
+          <w:rStyle w:val="VerbatimChar"/>
+        </w:rPr>
+        <w:t xml:space="preserve">         [-----------] [--------------]  [--------]    [----------]</w:t>
+      </w:r>
+      <w:r>
+        <w:br/>
+      </w:r>
+      <w:r>
+        <w:rPr>
+          <w:rStyle w:val="VerbatimChar"/>
+        </w:rPr>
+        <w:t xml:space="preserve">           command        filepattern    qsub ARGS     command args</w:t>
+      </w:r>
+      <w:r>
+        <w:br/>
+      </w:r>
+      <w:r>
+        <w:br/>
+      </w:r>
+      <w:r>
+        <w:rPr>
+          <w:rStyle w:val="VerbatimChar"/>
+        </w:rPr>
         <w:t xml:space="preserve">Options:</w:t>
       </w:r>
       <w:r>
-        <w:t xml:space="preserve"> </w:t>
-      </w:r>
-      <w:r>
-        <w:t xml:space="preserve">–priority INTEGER [default: 1]</w:t>
-      </w:r>
-      <w:r>
-        <w:t xml:space="preserve"> </w:t>
-      </w:r>
-      <w:r>
-        <w:t xml:space="preserve">–logfile TEXT Name of log file [default: ]</w:t>
-      </w:r>
-      <w:r>
-        <w:t xml:space="preserve"> </w:t>
-      </w:r>
-      <w:r>
-        <w:t xml:space="preserve">–log Create a log file based on the command name</w:t>
-      </w:r>
-      <w:r>
-        <w:t xml:space="preserve"> </w:t>
-      </w:r>
-      <w:r>
-        <w:t xml:space="preserve">[default: False]</w:t>
+        <w:br/>
+      </w:r>
+      <w:r>
+        <w:rPr>
+          <w:rStyle w:val="VerbatimChar"/>
+        </w:rPr>
+        <w:t xml:space="preserve">  --priority INTEGER      [default: 1]</w:t>
+      </w:r>
+      <w:r>
+        <w:br/>
+      </w:r>
+      <w:r>
+        <w:rPr>
+          <w:rStyle w:val="VerbatimChar"/>
+        </w:rPr>
+        <w:t xml:space="preserve">  -d, --depends TEXT      Specify one or more jobs that this batch of jobs</w:t>
+      </w:r>
+      <w:r>
+        <w:br/>
+      </w:r>
+      <w:r>
+        <w:rPr>
+          <w:rStyle w:val="VerbatimChar"/>
+        </w:rPr>
+        <w:t xml:space="preserve">                          depends on. They will be held until those jobs</w:t>
+      </w:r>
+      <w:r>
+        <w:br/>
+      </w:r>
+      <w:r>
+        <w:rPr>
+          <w:rStyle w:val="VerbatimChar"/>
+        </w:rPr>
+        <w:t xml:space="preserve">                          complete  [default: &lt;class 'list'&gt;]</w:t>
+      </w:r>
+      <w:r>
+        <w:br/>
+      </w:r>
+      <w:r>
+        <w:br/>
+      </w:r>
+      <w:r>
+        <w:rPr>
+          <w:rStyle w:val="VerbatimChar"/>
+        </w:rPr>
+        <w:t xml:space="preserve">  --debug                 [default: False]</w:t>
+      </w:r>
+      <w:r>
+        <w:br/>
+      </w:r>
+      <w:r>
+        <w:rPr>
+          <w:rStyle w:val="VerbatimChar"/>
+        </w:rPr>
+        <w:t xml:space="preserve">  --log                   Create a log file for each command submitted</w:t>
+      </w:r>
+      <w:r>
+        <w:br/>
+      </w:r>
+      <w:r>
+        <w:rPr>
+          <w:rStyle w:val="VerbatimChar"/>
+        </w:rPr>
+        <w:t xml:space="preserve">                          [default: False]</w:t>
+      </w:r>
+      <w:r>
+        <w:br/>
+      </w:r>
+      <w:r>
+        <w:br/>
+      </w:r>
+      <w:r>
+        <w:rPr>
+          <w:rStyle w:val="VerbatimChar"/>
+        </w:rPr>
+        <w:t xml:space="preserve">  --cores INTEGER         Number of cores/threads required by the job</w:t>
+      </w:r>
+      <w:r>
+        <w:br/>
+      </w:r>
+      <w:r>
+        <w:rPr>
+          <w:rStyle w:val="VerbatimChar"/>
+        </w:rPr>
+        <w:t xml:space="preserve">                          [default: 1]</w:t>
+      </w:r>
+      <w:r>
+        <w:br/>
+      </w:r>
+      <w:r>
+        <w:br/>
+      </w:r>
+      <w:r>
+        <w:rPr>
+          <w:rStyle w:val="VerbatimChar"/>
+        </w:rPr>
+        <w:t xml:space="preserve">  --port INTEGER          The port number of the server  [default: 9200]</w:t>
+      </w:r>
+      <w:r>
+        <w:br/>
+      </w:r>
+      <w:r>
+        <w:rPr>
+          <w:rStyle w:val="VerbatimChar"/>
+        </w:rPr>
+        <w:t xml:space="preserve">  --ip_address TEXT       The IP address of the server  [default: 127.0.0.1]</w:t>
+      </w:r>
+      <w:r>
+        <w:br/>
+      </w:r>
+      <w:r>
+        <w:rPr>
+          <w:rStyle w:val="VerbatimChar"/>
+        </w:rPr>
+        <w:t xml:space="preserve">  -a, --alternate-runner  Runs the submitted command in a slightly different</w:t>
+      </w:r>
+      <w:r>
+        <w:br/>
+      </w:r>
+      <w:r>
+        <w:rPr>
+          <w:rStyle w:val="VerbatimChar"/>
+        </w:rPr>
+        <w:t xml:space="preserve">                          manner.  In rare cases an executable can start, then</w:t>
+      </w:r>
+      <w:r>
+        <w:br/>
+      </w:r>
+      <w:r>
+        <w:rPr>
+          <w:rStyle w:val="VerbatimChar"/>
+        </w:rPr>
+        <w:t xml:space="preserve">                          hang.  However, the log file isn't updated until the</w:t>
+      </w:r>
+      <w:r>
+        <w:br/>
+      </w:r>
+      <w:r>
+        <w:rPr>
+          <w:rStyle w:val="VerbatimChar"/>
+        </w:rPr>
+        <w:t xml:space="preserve">                          process terminates.  [default: False]</w:t>
+      </w:r>
+      <w:r>
+        <w:br/>
+      </w:r>
+      <w:r>
+        <w:br/>
+      </w:r>
+      <w:r>
+        <w:rPr>
+          <w:rStyle w:val="VerbatimChar"/>
+        </w:rPr>
+        <w:t xml:space="preserve">  --help                  Show this message and exit.</w:t>
+      </w:r>
+    </w:p>
+    <w:bookmarkEnd w:id="25"/>
+    <w:bookmarkEnd w:id="26"/>
+    <w:bookmarkStart w:id="27" w:name="qsub-multi"/>
+    <w:p>
+      <w:pPr>
+        <w:pStyle w:val="Heading2"/>
+      </w:pPr>
+      <w:r>
+        <w:t xml:space="preserve">qsub-multi</w:t>
+      </w:r>
+    </w:p>
+    <w:p>
+      <w:pPr>
+        <w:pStyle w:val="FirstParagraph"/>
+      </w:pPr>
+      <w:r>
+        <w:t xml:space="preserve">The</w:t>
+      </w:r>
+      <w:r>
+        <w:t xml:space="preserve"> </w:t>
+      </w:r>
+      <w:r>
+        <w:rPr>
+          <w:rStyle w:val="VerbatimChar"/>
+        </w:rPr>
+        <w:t xml:space="preserve">qsub-multi</w:t>
+      </w:r>
+      <w:r>
+        <w:t xml:space="preserve"> </w:t>
+      </w:r>
+      <w:r>
+        <w:t xml:space="preserve">commnad submits multiple jobs. This command is used if you have</w:t>
+      </w:r>
+      <w:r>
+        <w:t xml:space="preserve"> </w:t>
+      </w:r>
+      <w:r>
+        <w:t xml:space="preserve">multiple executables or scripts that you want to submit. You should be able to</w:t>
+      </w:r>
+      <w:r>
+        <w:t xml:space="preserve"> </w:t>
+      </w:r>
+      <w:r>
+        <w:t xml:space="preserve">reference this executables or scripts with a glob pattern such as *.bat.</w:t>
       </w:r>
     </w:p>
     <w:p>
@@ -547,34 +1066,63 @@
         <w:pStyle w:val="BodyText"/>
       </w:pPr>
       <w:r>
-        <w:t xml:space="preserve">-d, –depends LIST Specify one or more jobs that these batch of jobs</w:t>
-      </w:r>
-      <w:r>
-        <w:t xml:space="preserve"> </w:t>
-      </w:r>
-      <w:r>
-        <w:t xml:space="preserve">depend on. They will be held until those jobs</w:t>
-      </w:r>
-      <w:r>
-        <w:t xml:space="preserve"> </w:t>
-      </w:r>
-      <w:r>
-        <w:t xml:space="preserve">complete [default: &lt;class</w:t>
-      </w:r>
-      <w:r>
-        <w:t xml:space="preserve"> </w:t>
-      </w:r>
-      <w:r>
-        <w:t xml:space="preserve">‘</w:t>
-      </w:r>
-      <w:r>
-        <w:t xml:space="preserve">list</w:t>
-      </w:r>
-      <w:r>
-        <w:t xml:space="preserve">’</w:t>
-      </w:r>
-      <w:r>
-        <w:t xml:space="preserve">&gt;]</w:t>
+        <w:t xml:space="preserve">Example:</w:t>
+      </w:r>
+    </w:p>
+    <w:p>
+      <w:pPr>
+        <w:pStyle w:val="SourceCode"/>
+      </w:pPr>
+      <w:r>
+        <w:rPr>
+          <w:rStyle w:val="VerbatimChar"/>
+        </w:rPr>
+        <w:t xml:space="preserve">$ qsub-multi myprograms*.exe</w:t>
+      </w:r>
+    </w:p>
+    <w:bookmarkEnd w:id="27"/>
+    <w:bookmarkStart w:id="28" w:name="qsub-argfile"/>
+    <w:p>
+      <w:pPr>
+        <w:pStyle w:val="Heading2"/>
+      </w:pPr>
+      <w:r>
+        <w:t xml:space="preserve">qsub-argfile</w:t>
+      </w:r>
+    </w:p>
+    <w:p>
+      <w:pPr>
+        <w:pStyle w:val="FirstParagraph"/>
+      </w:pPr>
+      <w:r>
+        <w:t xml:space="preserve">The</w:t>
+      </w:r>
+      <w:r>
+        <w:t xml:space="preserve"> </w:t>
+      </w:r>
+      <w:r>
+        <w:rPr>
+          <w:rStyle w:val="VerbatimChar"/>
+        </w:rPr>
+        <w:t xml:space="preserve">qsub-argfile</w:t>
+      </w:r>
+      <w:r>
+        <w:t xml:space="preserve"> </w:t>
+      </w:r>
+      <w:r>
+        <w:t xml:space="preserve">command submits mutliple jobs. For this command you need one</w:t>
+      </w:r>
+      <w:r>
+        <w:t xml:space="preserve"> </w:t>
+      </w:r>
+      <w:r>
+        <w:t xml:space="preserve">executable file and a text file. Each line in the text file is represents a</w:t>
+      </w:r>
+      <w:r>
+        <w:t xml:space="preserve"> </w:t>
+      </w:r>
+      <w:r>
+        <w:t xml:space="preserve">different job and has the arguments that will be passed to your executable command.</w:t>
       </w:r>
     </w:p>
     <w:p>
@@ -582,19 +1130,120 @@
         <w:pStyle w:val="BodyText"/>
       </w:pPr>
       <w:r>
-        <w:t xml:space="preserve">–debug Produce debug output [default: False]</w:t>
-      </w:r>
-      <w:r>
-        <w:t xml:space="preserve"> </w:t>
-      </w:r>
-      <w:r>
-        <w:t xml:space="preserve">–walltime TEXT A amount of time a job is allowed to run. It will</w:t>
-      </w:r>
-      <w:r>
-        <w:t xml:space="preserve"> </w:t>
-      </w:r>
-      <w:r>
-        <w:t xml:space="preserve">be killed after this amount [NOT IMPLEMENTED YET]</w:t>
+        <w:t xml:space="preserve">For example, imagine you have a script</w:t>
+      </w:r>
+      <w:r>
+        <w:t xml:space="preserve"> </w:t>
+      </w:r>
+      <w:r>
+        <w:rPr>
+          <w:rStyle w:val="VerbatimChar"/>
+        </w:rPr>
+        <w:t xml:space="preserve">echoit.bat</w:t>
+      </w:r>
+      <w:r>
+        <w:t xml:space="preserve"> </w:t>
+      </w:r>
+      <w:r>
+        <w:t xml:space="preserve">and its contents are</w:t>
+      </w:r>
+    </w:p>
+    <w:p>
+      <w:pPr>
+        <w:pStyle w:val="SourceCode"/>
+      </w:pPr>
+      <w:r>
+        <w:rPr>
+          <w:rStyle w:val="VerbatimChar"/>
+        </w:rPr>
+        <w:t xml:space="preserve">echo $1</w:t>
+      </w:r>
+      <w:r>
+        <w:br/>
+      </w:r>
+      <w:r>
+        <w:rPr>
+          <w:rStyle w:val="VerbatimChar"/>
+        </w:rPr>
+        <w:t xml:space="preserve">sleep 2</w:t>
+      </w:r>
+    </w:p>
+    <w:p>
+      <w:pPr>
+        <w:pStyle w:val="FirstParagraph"/>
+      </w:pPr>
+      <w:r>
+        <w:t xml:space="preserve">Also there is an</w:t>
+      </w:r>
+      <w:r>
+        <w:t xml:space="preserve"> </w:t>
+      </w:r>
+      <w:r>
+        <w:rPr>
+          <w:rStyle w:val="VerbatimChar"/>
+        </w:rPr>
+        <w:t xml:space="preserve">argfile.txt</w:t>
+      </w:r>
+      <w:r>
+        <w:t xml:space="preserve"> </w:t>
+      </w:r>
+      <w:r>
+        <w:t xml:space="preserve">file:</w:t>
+      </w:r>
+    </w:p>
+    <w:p>
+      <w:pPr>
+        <w:pStyle w:val="SourceCode"/>
+      </w:pPr>
+      <w:r>
+        <w:rPr>
+          <w:rStyle w:val="VerbatimChar"/>
+        </w:rPr>
+        <w:t xml:space="preserve">jim</w:t>
+      </w:r>
+      <w:r>
+        <w:br/>
+      </w:r>
+      <w:r>
+        <w:rPr>
+          <w:rStyle w:val="VerbatimChar"/>
+        </w:rPr>
+        <w:t xml:space="preserve">dwight</w:t>
+      </w:r>
+      <w:r>
+        <w:br/>
+      </w:r>
+      <w:r>
+        <w:rPr>
+          <w:rStyle w:val="VerbatimChar"/>
+        </w:rPr>
+        <w:t xml:space="preserve">pam</w:t>
+      </w:r>
+      <w:r>
+        <w:br/>
+      </w:r>
+      <w:r>
+        <w:rPr>
+          <w:rStyle w:val="VerbatimChar"/>
+        </w:rPr>
+        <w:t xml:space="preserve">MICHAEL_SCOTT</w:t>
+      </w:r>
+    </w:p>
+    <w:p>
+      <w:pPr>
+        <w:pStyle w:val="FirstParagraph"/>
+      </w:pPr>
+      <w:r>
+        <w:t xml:space="preserve">Here you want to pass each line separately</w:t>
+      </w:r>
+      <w:r>
+        <w:t xml:space="preserve"> </w:t>
+      </w:r>
+      <w:r>
+        <w:rPr>
+          <w:rStyle w:val="VerbatimChar"/>
+        </w:rPr>
+        <w:t xml:space="preserve">echoit.bat</w:t>
       </w:r>
     </w:p>
     <w:p>
@@ -602,13 +1251,10 @@
         <w:pStyle w:val="BodyText"/>
       </w:pPr>
       <w:r>
-        <w:t xml:space="preserve">–cores INTEGER Number of cores/threads required by the job</w:t>
-      </w:r>
-      <w:r>
-        <w:t xml:space="preserve"> </w:t>
-      </w:r>
-      <w:r>
-        <w:t xml:space="preserve">[default: 1]</w:t>
+        <w:rPr>
+          <w:rStyle w:val="VerbatimChar"/>
+        </w:rPr>
+        <w:t xml:space="preserve">$ qsub-argfile echoit.bat argfile.txt --log</w:t>
       </w:r>
     </w:p>
     <w:p>
@@ -616,37 +1262,246 @@
         <w:pStyle w:val="BodyText"/>
       </w:pPr>
       <w:r>
-        <w:t xml:space="preserve">–port INTEGER The port number of the server [default: 9200]</w:t>
-      </w:r>
-      <w:r>
-        <w:t xml:space="preserve"> </w:t>
-      </w:r>
-      <w:r>
-        <w:t xml:space="preserve">–ip_address TEXT The IP address of the server [default: 127.0.0.1]</w:t>
-      </w:r>
-      <w:r>
-        <w:t xml:space="preserve"> </w:t>
-      </w:r>
-      <w:r>
-        <w:t xml:space="preserve">-a, –alternate-runner Runs the submitted command in a slightly different</w:t>
-      </w:r>
-      <w:r>
-        <w:t xml:space="preserve"> </w:t>
-      </w:r>
-      <w:r>
-        <w:t xml:space="preserve">manner. In rare cases an executable can start, then</w:t>
-      </w:r>
-      <w:r>
-        <w:t xml:space="preserve"> </w:t>
-      </w:r>
-      <w:r>
-        <w:t xml:space="preserve">hang. However, the log file isn’t updated until the</w:t>
-      </w:r>
-      <w:r>
-        <w:t xml:space="preserve"> </w:t>
-      </w:r>
-      <w:r>
-        <w:t xml:space="preserve">process terminates. [default: False]</w:t>
+        <w:t xml:space="preserve">Specifying</w:t>
+      </w:r>
+      <w:r>
+        <w:t xml:space="preserve"> </w:t>
+      </w:r>
+      <w:r>
+        <w:rPr>
+          <w:rStyle w:val="VerbatimChar"/>
+        </w:rPr>
+        <w:t xml:space="preserve">--log</w:t>
+      </w:r>
+      <w:r>
+        <w:t xml:space="preserve"> </w:t>
+      </w:r>
+      <w:r>
+        <w:t xml:space="preserve">will case LQTS to write a log file for each job. The log file</w:t>
+      </w:r>
+      <w:r>
+        <w:t xml:space="preserve"> </w:t>
+      </w:r>
+      <w:r>
+        <w:t xml:space="preserve">contains any output that would have been written to the screen as well as some job</w:t>
+      </w:r>
+      <w:r>
+        <w:t xml:space="preserve"> </w:t>
+      </w:r>
+      <w:r>
+        <w:t xml:space="preserve">performance information.</w:t>
+      </w:r>
+    </w:p>
+    <w:bookmarkEnd w:id="28"/>
+    <w:bookmarkEnd w:id="29"/>
+    <w:bookmarkStart w:id="30" w:name="X3d6e4ec0e74380df3b6c909fae0ba5715967548"/>
+    <w:p>
+      <w:pPr>
+        <w:pStyle w:val="Heading1"/>
+      </w:pPr>
+      <w:r>
+        <w:t xml:space="preserve">5. Passing Additional Arguments to your Command</w:t>
+      </w:r>
+    </w:p>
+    <w:p>
+      <w:pPr>
+        <w:pStyle w:val="FirstParagraph"/>
+      </w:pPr>
+      <w:r>
+        <w:t xml:space="preserve">After the command and input file/arg file, arguments are typically interpreted as</w:t>
+      </w:r>
+      <w:r>
+        <w:t xml:space="preserve"> </w:t>
+      </w:r>
+      <w:r>
+        <w:t xml:space="preserve">being arguments passed to the qsub command itself and are not passed on to your</w:t>
+      </w:r>
+      <w:r>
+        <w:t xml:space="preserve"> </w:t>
+      </w:r>
+      <w:r>
+        <w:t xml:space="preserve">program. Like many Linux commands, specifying a double dash</w:t>
+      </w:r>
+      <w:r>
+        <w:t xml:space="preserve"> </w:t>
+      </w:r>
+      <w:r>
+        <w:t xml:space="preserve">“</w:t>
+      </w:r>
+      <w:r>
+        <w:t xml:space="preserve">–</w:t>
+      </w:r>
+      <w:r>
+        <w:t xml:space="preserve">”</w:t>
+      </w:r>
+      <w:r>
+        <w:t xml:space="preserve"> </w:t>
+      </w:r>
+      <w:r>
+        <w:t xml:space="preserve">will allow</w:t>
+      </w:r>
+      <w:r>
+        <w:t xml:space="preserve"> </w:t>
+      </w:r>
+      <w:r>
+        <w:t xml:space="preserve">you to specify additional arguments you want passed to your command.</w:t>
+      </w:r>
+    </w:p>
+    <w:p>
+      <w:pPr>
+        <w:pStyle w:val="SourceCode"/>
+      </w:pPr>
+      <w:r>
+        <w:rPr>
+          <w:rStyle w:val="VerbatimChar"/>
+        </w:rPr>
+        <w:t xml:space="preserve">$ qsub myprogram.exe --log -- --flagForMyProgram true</w:t>
+      </w:r>
+    </w:p>
+    <w:p>
+      <w:pPr>
+        <w:pStyle w:val="FirstParagraph"/>
+      </w:pPr>
+      <w:r>
+        <w:t xml:space="preserve">Here</w:t>
+      </w:r>
+      <w:r>
+        <w:t xml:space="preserve"> </w:t>
+      </w:r>
+      <w:r>
+        <w:t xml:space="preserve">“</w:t>
+      </w:r>
+      <w:r>
+        <w:rPr>
+          <w:rStyle w:val="VerbatimChar"/>
+        </w:rPr>
+        <w:t xml:space="preserve">--log</w:t>
+      </w:r>
+      <w:r>
+        <w:t xml:space="preserve">”</w:t>
+      </w:r>
+      <w:r>
+        <w:t xml:space="preserve"> </w:t>
+      </w:r>
+      <w:r>
+        <w:t xml:space="preserve">is consumed by the qsub command and</w:t>
+      </w:r>
+      <w:r>
+        <w:t xml:space="preserve"> </w:t>
+      </w:r>
+      <w:r>
+        <w:t xml:space="preserve">“</w:t>
+      </w:r>
+      <w:r>
+        <w:rPr>
+          <w:rStyle w:val="VerbatimChar"/>
+        </w:rPr>
+        <w:t xml:space="preserve">--flagForMyProgram true</w:t>
+      </w:r>
+      <w:r>
+        <w:t xml:space="preserve">”</w:t>
+      </w:r>
+      <w:r>
+        <w:t xml:space="preserve"> </w:t>
+      </w:r>
+      <w:r>
+        <w:t xml:space="preserve">is</w:t>
+      </w:r>
+      <w:r>
+        <w:t xml:space="preserve"> </w:t>
+      </w:r>
+      <w:r>
+        <w:t xml:space="preserve">passed along to myprogram.exe when it is executed.</w:t>
+      </w:r>
+    </w:p>
+    <w:bookmarkEnd w:id="30"/>
+    <w:bookmarkStart w:id="31" w:name="waiting-for-a-job-to-complete"/>
+    <w:p>
+      <w:pPr>
+        <w:pStyle w:val="Heading1"/>
+      </w:pPr>
+      <w:r>
+        <w:t xml:space="preserve">6. Waiting for a job to complete</w:t>
+      </w:r>
+    </w:p>
+    <w:p>
+      <w:pPr>
+        <w:pStyle w:val="FirstParagraph"/>
+      </w:pPr>
+      <w:r>
+        <w:t xml:space="preserve">The</w:t>
+      </w:r>
+      <w:r>
+        <w:t xml:space="preserve"> </w:t>
+      </w:r>
+      <w:r>
+        <w:rPr>
+          <w:rStyle w:val="VerbatimChar"/>
+        </w:rPr>
+        <w:t xml:space="preserve">qwait.exe</w:t>
+      </w:r>
+      <w:r>
+        <w:t xml:space="preserve"> </w:t>
+      </w:r>
+      <w:r>
+        <w:t xml:space="preserve">command will block until the specified jobs have completed. If you</w:t>
+      </w:r>
+      <w:r>
+        <w:t xml:space="preserve"> </w:t>
+      </w:r>
+      <w:r>
+        <w:t xml:space="preserve">have something you want to happen once a set of jobs has completed, use this.</w:t>
+      </w:r>
+      <w:r>
+        <w:t xml:space="preserve"> </w:t>
+      </w:r>
+      <w:r>
+        <w:t xml:space="preserve">You can specifies the job IDs as arguments to</w:t>
+      </w:r>
+      <w:r>
+        <w:t xml:space="preserve"> </w:t>
+      </w:r>
+      <w:r>
+        <w:rPr>
+          <w:rStyle w:val="VerbatimChar"/>
+        </w:rPr>
+        <w:t xml:space="preserve">qwait</w:t>
+      </w:r>
+      <w:r>
+        <w:t xml:space="preserve">, or it will read them from stdin.</w:t>
+      </w:r>
+      <w:r>
+        <w:t xml:space="preserve"> </w:t>
+      </w:r>
+      <w:r>
+        <w:t xml:space="preserve">This means you can pipe the output of the</w:t>
+      </w:r>
+      <w:r>
+        <w:t xml:space="preserve"> </w:t>
+      </w:r>
+      <w:r>
+        <w:rPr>
+          <w:rStyle w:val="VerbatimChar"/>
+        </w:rPr>
+        <w:t xml:space="preserve">qsub</w:t>
+      </w:r>
+      <w:r>
+        <w:t xml:space="preserve"> </w:t>
+      </w:r>
+      <w:r>
+        <w:t xml:space="preserve">commands directly into</w:t>
+      </w:r>
+      <w:r>
+        <w:t xml:space="preserve"> </w:t>
+      </w:r>
+      <w:r>
+        <w:rPr>
+          <w:rStyle w:val="VerbatimChar"/>
+        </w:rPr>
+        <w:t xml:space="preserve">qwait</w:t>
+      </w:r>
+      <w:r>
+        <w:t xml:space="preserve">.</w:t>
       </w:r>
     </w:p>
     <w:p>
@@ -654,23 +1509,36 @@
         <w:pStyle w:val="BodyText"/>
       </w:pPr>
       <w:r>
-        <w:t xml:space="preserve">–help Show this message and exit.</w:t>
-      </w:r>
-      <w:r>
-        <w:t xml:space="preserve"> </w:t>
-      </w:r>
-      <w:r>
-        <w:t xml:space="preserve">`</w:t>
-      </w:r>
-    </w:p>
-    <w:bookmarkEnd w:id="24"/>
-    <w:bookmarkStart w:id="25" w:name="qsub-cmulti"/>
-    <w:p>
-      <w:pPr>
-        <w:pStyle w:val="Heading2"/>
-      </w:pPr>
-      <w:r>
-        <w:t xml:space="preserve">qsub-cmulti</w:t>
+        <w:t xml:space="preserve">Examples:</w:t>
+      </w:r>
+    </w:p>
+    <w:p>
+      <w:pPr>
+        <w:pStyle w:val="SourceCode"/>
+      </w:pPr>
+      <w:r>
+        <w:rPr>
+          <w:rStyle w:val="VerbatimChar"/>
+        </w:rPr>
+        <w:t xml:space="preserve">$ qsub myprogram.exe --log -- --flagForMyProgram true</w:t>
+      </w:r>
+      <w:r>
+        <w:br/>
+      </w:r>
+      <w:r>
+        <w:rPr>
+          <w:rStyle w:val="VerbatimChar"/>
+        </w:rPr>
+        <w:t xml:space="preserve">10</w:t>
+      </w:r>
+      <w:r>
+        <w:br/>
+      </w:r>
+      <w:r>
+        <w:rPr>
+          <w:rStyle w:val="VerbatimChar"/>
+        </w:rPr>
+        <w:t xml:space="preserve">$ qwait 10</w:t>
       </w:r>
     </w:p>
     <w:p>
@@ -678,6 +1546,149 @@
         <w:pStyle w:val="FirstParagraph"/>
       </w:pPr>
       <w:r>
+        <w:t xml:space="preserve">Alternatively:</w:t>
+      </w:r>
+    </w:p>
+    <w:p>
+      <w:pPr>
+        <w:pStyle w:val="SourceCode"/>
+      </w:pPr>
+      <w:r>
+        <w:rPr>
+          <w:rStyle w:val="VerbatimChar"/>
+        </w:rPr>
+        <w:t xml:space="preserve">$ qsub myprogram.exe --log -- --flagForMyProgram true | qwait</w:t>
+      </w:r>
+    </w:p>
+    <w:bookmarkEnd w:id="31"/>
+    <w:bookmarkStart w:id="32" w:name="job-priority"/>
+    <w:p>
+      <w:pPr>
+        <w:pStyle w:val="Heading1"/>
+      </w:pPr>
+      <w:r>
+        <w:t xml:space="preserve">7. Job Priority</w:t>
+      </w:r>
+    </w:p>
+    <w:p>
+      <w:pPr>
+        <w:pStyle w:val="FirstParagraph"/>
+      </w:pPr>
+      <w:r>
+        <w:t xml:space="preserve">Each job has a priortity associated with it. Jobs with higher priority are executed</w:t>
+      </w:r>
+      <w:r>
+        <w:t xml:space="preserve"> </w:t>
+      </w:r>
+      <w:r>
+        <w:t xml:space="preserve">before jobs with lower priority. The</w:t>
+      </w:r>
+      <w:r>
+        <w:t xml:space="preserve"> </w:t>
+      </w:r>
+      <w:r>
+        <w:rPr>
+          <w:rStyle w:val="VerbatimChar"/>
+        </w:rPr>
+        <w:t xml:space="preserve">qsub</w:t>
+      </w:r>
+      <w:r>
+        <w:t xml:space="preserve"> </w:t>
+      </w:r>
+      <w:r>
+        <w:t xml:space="preserve">commands support a</w:t>
+      </w:r>
+      <w:r>
+        <w:t xml:space="preserve"> </w:t>
+      </w:r>
+      <w:r>
+        <w:rPr>
+          <w:rStyle w:val="VerbatimChar"/>
+        </w:rPr>
+        <w:t xml:space="preserve">--priority</w:t>
+      </w:r>
+      <w:r>
+        <w:t xml:space="preserve"> </w:t>
+      </w:r>
+      <w:r>
+        <w:t xml:space="preserve">argument.</w:t>
+      </w:r>
+      <w:r>
+        <w:t xml:space="preserve"> </w:t>
+      </w:r>
+      <w:r>
+        <w:t xml:space="preserve">There is also the</w:t>
+      </w:r>
+      <w:r>
+        <w:t xml:space="preserve"> </w:t>
+      </w:r>
+      <w:r>
+        <w:rPr>
+          <w:rStyle w:val="VerbatimChar"/>
+        </w:rPr>
+        <w:t xml:space="preserve">qpriority</w:t>
+      </w:r>
+      <w:r>
+        <w:t xml:space="preserve"> </w:t>
+      </w:r>
+      <w:r>
+        <w:t xml:space="preserve">command that allows you to change the priority of a</w:t>
+      </w:r>
+      <w:r>
+        <w:t xml:space="preserve"> </w:t>
+      </w:r>
+      <w:r>
+        <w:t xml:space="preserve">job after it has been submitted.</w:t>
+      </w:r>
+    </w:p>
+    <w:bookmarkEnd w:id="32"/>
+    <w:bookmarkStart w:id="33" w:name="deleting-a-job"/>
+    <w:p>
+      <w:pPr>
+        <w:pStyle w:val="Heading1"/>
+      </w:pPr>
+      <w:r>
+        <w:t xml:space="preserve">8. Deleting a Job</w:t>
+      </w:r>
+    </w:p>
+    <w:p>
+      <w:pPr>
+        <w:pStyle w:val="FirstParagraph"/>
+      </w:pPr>
+      <w:r>
+        <w:t xml:space="preserve">Use the</w:t>
+      </w:r>
+      <w:r>
+        <w:t xml:space="preserve"> </w:t>
+      </w:r>
+      <w:r>
+        <w:rPr>
+          <w:rStyle w:val="VerbatimChar"/>
+        </w:rPr>
+        <w:t xml:space="preserve">qdel</w:t>
+      </w:r>
+      <w:r>
+        <w:t xml:space="preserve"> </w:t>
+      </w:r>
+      <w:r>
+        <w:t xml:space="preserve">command to delete a job.</w:t>
+      </w:r>
+    </w:p>
+    <w:bookmarkEnd w:id="33"/>
+    <w:bookmarkStart w:id="34" w:name="job-status-and-summary"/>
+    <w:p>
+      <w:pPr>
+        <w:pStyle w:val="Heading1"/>
+      </w:pPr>
+      <w:r>
+        <w:t xml:space="preserve">9. Job Status and Summary</w:t>
+      </w:r>
+    </w:p>
+    <w:p>
+      <w:pPr>
+        <w:pStyle w:val="FirstParagraph"/>
+      </w:pPr>
+      <w:r>
         <w:t xml:space="preserve">The</w:t>
       </w:r>
       <w:r>
@@ -687,25 +1698,70 @@
         <w:rPr>
           <w:rStyle w:val="VerbatimChar"/>
         </w:rPr>
-        <w:t xml:space="preserve">qsub-cmulti</w:t>
-      </w:r>
-      <w:r>
-        <w:t xml:space="preserve"> </w:t>
-      </w:r>
-      <w:r>
-        <w:t xml:space="preserve">command submits multiple jobs. This command is used you have one</w:t>
-      </w:r>
-      <w:r>
-        <w:t xml:space="preserve"> </w:t>
-      </w:r>
-      <w:r>
-        <w:t xml:space="preserve">command with multiple input files, each of which is a different job. You should be</w:t>
-      </w:r>
-      <w:r>
-        <w:t xml:space="preserve"> </w:t>
-      </w:r>
-      <w:r>
-        <w:t xml:space="preserve">able to reference your input files with a glob pattern (such as "*.inp")</w:t>
+        <w:t xml:space="preserve">qstat</w:t>
+      </w:r>
+      <w:r>
+        <w:t xml:space="preserve"> </w:t>
+      </w:r>
+      <w:r>
+        <w:t xml:space="preserve">and</w:t>
+      </w:r>
+      <w:r>
+        <w:t xml:space="preserve"> </w:t>
+      </w:r>
+      <w:r>
+        <w:rPr>
+          <w:rStyle w:val="VerbatimChar"/>
+        </w:rPr>
+        <w:t xml:space="preserve">qsummary</w:t>
+      </w:r>
+      <w:r>
+        <w:t xml:space="preserve"> </w:t>
+      </w:r>
+      <w:r>
+        <w:t xml:space="preserve">commands provide information about the state of jobs</w:t>
+      </w:r>
+      <w:r>
+        <w:t xml:space="preserve"> </w:t>
+      </w:r>
+      <w:r>
+        <w:t xml:space="preserve">in the queue.</w:t>
+      </w:r>
+      <w:r>
+        <w:t xml:space="preserve"> </w:t>
+      </w:r>
+      <w:r>
+        <w:rPr>
+          <w:rStyle w:val="VerbatimChar"/>
+        </w:rPr>
+        <w:t xml:space="preserve">qstat</w:t>
+      </w:r>
+      <w:r>
+        <w:t xml:space="preserve"> </w:t>
+      </w:r>
+      <w:r>
+        <w:t xml:space="preserve">provides information about each job and</w:t>
+      </w:r>
+      <w:r>
+        <w:t xml:space="preserve"> </w:t>
+      </w:r>
+      <w:r>
+        <w:rPr>
+          <w:rStyle w:val="VerbatimChar"/>
+        </w:rPr>
+        <w:t xml:space="preserve">qsummary</w:t>
+      </w:r>
+      <w:r>
+        <w:t xml:space="preserve"> </w:t>
+      </w:r>
+      <w:r>
+        <w:t xml:space="preserve">simply</w:t>
+      </w:r>
+      <w:r>
+        <w:t xml:space="preserve"> </w:t>
+      </w:r>
+      <w:r>
+        <w:t xml:space="preserve">tells you how many jobs are running and how many are queued.</w:t>
       </w:r>
     </w:p>
     <w:p>
@@ -713,7 +1769,72 @@
         <w:pStyle w:val="BodyText"/>
       </w:pPr>
       <w:r>
-        <w:t xml:space="preserve">Example:</w:t>
+        <w:t xml:space="preserve">You can also navigate to http://127.0.0.1:9200 (where 9200 is the port you have LQTS</w:t>
+      </w:r>
+      <w:r>
+        <w:t xml:space="preserve"> </w:t>
+      </w:r>
+      <w:r>
+        <w:t xml:space="preserve">running on) to see an HTML table of the current status. This page auto-refreshes every</w:t>
+      </w:r>
+      <w:r>
+        <w:t xml:space="preserve"> </w:t>
+      </w:r>
+      <w:r>
+        <w:t xml:space="preserve">two minutes.</w:t>
+      </w:r>
+    </w:p>
+    <w:bookmarkEnd w:id="34"/>
+    <w:bookmarkStart w:id="35" w:name="testing-your-setup"/>
+    <w:p>
+      <w:pPr>
+        <w:pStyle w:val="Heading1"/>
+      </w:pPr>
+      <w:r>
+        <w:t xml:space="preserve">10. Testing your setup</w:t>
+      </w:r>
+    </w:p>
+    <w:p>
+      <w:pPr>
+        <w:pStyle w:val="FirstParagraph"/>
+      </w:pPr>
+      <w:r>
+        <w:rPr>
+          <w:rStyle w:val="VerbatimChar"/>
+        </w:rPr>
+        <w:t xml:space="preserve">qsub-test</w:t>
+      </w:r>
+      <w:r>
+        <w:t xml:space="preserve"> </w:t>
+      </w:r>
+      <w:r>
+        <w:t xml:space="preserve">provides an easy way to test that LQTS is functioning properly. It</w:t>
+      </w:r>
+      <w:r>
+        <w:t xml:space="preserve"> </w:t>
+      </w:r>
+      <w:r>
+        <w:t xml:space="preserve">writes a script that sleeps for a user defined amount of time and an argfile with a</w:t>
+      </w:r>
+      <w:r>
+        <w:t xml:space="preserve"> </w:t>
+      </w:r>
+      <w:r>
+        <w:t xml:space="preserve">user defined number of jobs.</w:t>
+      </w:r>
+    </w:p>
+    <w:p>
+      <w:pPr>
+        <w:pStyle w:val="BodyText"/>
+      </w:pPr>
+      <w:r>
+        <w:t xml:space="preserve">The following example will write a script that sleeps for 5 seconds and</w:t>
+      </w:r>
+      <w:r>
+        <w:t xml:space="preserve"> </w:t>
+      </w:r>
+      <w:r>
+        <w:t xml:space="preserve">submit 30 jobs to the queue.</w:t>
       </w:r>
     </w:p>
     <w:p>
@@ -724,842 +1845,10 @@
         <w:rPr>
           <w:rStyle w:val="VerbatimChar"/>
         </w:rPr>
-        <w:t xml:space="preserve">$ qsub-cmulti myprogram.exe *.inp</w:t>
-      </w:r>
-    </w:p>
-    <w:bookmarkEnd w:id="25"/>
-    <w:bookmarkStart w:id="26" w:name="qsub-multi"/>
-    <w:p>
-      <w:pPr>
-        <w:pStyle w:val="Heading2"/>
-      </w:pPr>
-      <w:r>
-        <w:t xml:space="preserve">qsub-multi</w:t>
-      </w:r>
-    </w:p>
-    <w:p>
-      <w:pPr>
-        <w:pStyle w:val="FirstParagraph"/>
-      </w:pPr>
-      <w:r>
-        <w:t xml:space="preserve">The</w:t>
-      </w:r>
-      <w:r>
-        <w:t xml:space="preserve"> </w:t>
-      </w:r>
-      <w:r>
-        <w:rPr>
-          <w:rStyle w:val="VerbatimChar"/>
-        </w:rPr>
-        <w:t xml:space="preserve">qsub-multi</w:t>
-      </w:r>
-      <w:r>
-        <w:t xml:space="preserve"> </w:t>
-      </w:r>
-      <w:r>
-        <w:t xml:space="preserve">commnad submits multiple jobs. This command is used if you have</w:t>
-      </w:r>
-      <w:r>
-        <w:t xml:space="preserve"> </w:t>
-      </w:r>
-      <w:r>
-        <w:t xml:space="preserve">multiple executables or scripts that you want to submit. You should be able to</w:t>
-      </w:r>
-      <w:r>
-        <w:t xml:space="preserve"> </w:t>
-      </w:r>
-      <w:r>
-        <w:t xml:space="preserve">reference this executables or scripts with a glob pattern such as *.bat.</w:t>
-      </w:r>
-    </w:p>
-    <w:p>
-      <w:pPr>
-        <w:pStyle w:val="BodyText"/>
-      </w:pPr>
-      <w:r>
-        <w:t xml:space="preserve">Example:</w:t>
-      </w:r>
-    </w:p>
-    <w:p>
-      <w:pPr>
-        <w:pStyle w:val="SourceCode"/>
-      </w:pPr>
-      <w:r>
-        <w:rPr>
-          <w:rStyle w:val="VerbatimChar"/>
-        </w:rPr>
-        <w:t xml:space="preserve">$ qsub-multi myprograms*.exe</w:t>
-      </w:r>
-    </w:p>
-    <w:bookmarkEnd w:id="26"/>
-    <w:bookmarkStart w:id="27" w:name="qsub-argfile"/>
-    <w:p>
-      <w:pPr>
-        <w:pStyle w:val="Heading2"/>
-      </w:pPr>
-      <w:r>
-        <w:t xml:space="preserve">qsub-argfile</w:t>
-      </w:r>
-    </w:p>
-    <w:p>
-      <w:pPr>
-        <w:pStyle w:val="FirstParagraph"/>
-      </w:pPr>
-      <w:r>
-        <w:t xml:space="preserve">The</w:t>
-      </w:r>
-      <w:r>
-        <w:t xml:space="preserve"> </w:t>
-      </w:r>
-      <w:r>
-        <w:rPr>
-          <w:rStyle w:val="VerbatimChar"/>
-        </w:rPr>
-        <w:t xml:space="preserve">qsub-argfile</w:t>
-      </w:r>
-      <w:r>
-        <w:t xml:space="preserve"> </w:t>
-      </w:r>
-      <w:r>
-        <w:t xml:space="preserve">command submits mutliple jobs. For this command you need one</w:t>
-      </w:r>
-      <w:r>
-        <w:t xml:space="preserve"> </w:t>
-      </w:r>
-      <w:r>
-        <w:t xml:space="preserve">executable file and a text file. Each line in the text file is represents a</w:t>
-      </w:r>
-      <w:r>
-        <w:t xml:space="preserve"> </w:t>
-      </w:r>
-      <w:r>
-        <w:t xml:space="preserve">different job and has the arguments that will be passed to your executable command.</w:t>
-      </w:r>
-    </w:p>
-    <w:p>
-      <w:pPr>
-        <w:pStyle w:val="BodyText"/>
-      </w:pPr>
-      <w:r>
-        <w:t xml:space="preserve">For example, imagine you have a script</w:t>
-      </w:r>
-      <w:r>
-        <w:t xml:space="preserve"> </w:t>
-      </w:r>
-      <w:r>
-        <w:rPr>
-          <w:rStyle w:val="VerbatimChar"/>
-        </w:rPr>
-        <w:t xml:space="preserve">echoit.bat</w:t>
-      </w:r>
-      <w:r>
-        <w:t xml:space="preserve"> </w:t>
-      </w:r>
-      <w:r>
-        <w:t xml:space="preserve">and its contents are</w:t>
-      </w:r>
-    </w:p>
-    <w:p>
-      <w:pPr>
-        <w:pStyle w:val="SourceCode"/>
-      </w:pPr>
-      <w:r>
-        <w:rPr>
-          <w:rStyle w:val="VerbatimChar"/>
-        </w:rPr>
-        <w:t xml:space="preserve">echo $1</w:t>
-      </w:r>
-      <w:r>
-        <w:br/>
-      </w:r>
-      <w:r>
-        <w:rPr>
-          <w:rStyle w:val="VerbatimChar"/>
-        </w:rPr>
-        <w:t xml:space="preserve">sleep 2</w:t>
-      </w:r>
-    </w:p>
-    <w:p>
-      <w:pPr>
-        <w:pStyle w:val="FirstParagraph"/>
-      </w:pPr>
-      <w:r>
-        <w:t xml:space="preserve">Also there is an</w:t>
-      </w:r>
-      <w:r>
-        <w:t xml:space="preserve"> </w:t>
-      </w:r>
-      <w:r>
-        <w:rPr>
-          <w:rStyle w:val="VerbatimChar"/>
-        </w:rPr>
-        <w:t xml:space="preserve">argfile.txt</w:t>
-      </w:r>
-      <w:r>
-        <w:t xml:space="preserve"> </w:t>
-      </w:r>
-      <w:r>
-        <w:t xml:space="preserve">file:</w:t>
-      </w:r>
-    </w:p>
-    <w:p>
-      <w:pPr>
-        <w:pStyle w:val="SourceCode"/>
-      </w:pPr>
-      <w:r>
-        <w:rPr>
-          <w:rStyle w:val="VerbatimChar"/>
-        </w:rPr>
-        <w:t xml:space="preserve">jim</w:t>
-      </w:r>
-      <w:r>
-        <w:br/>
-      </w:r>
-      <w:r>
-        <w:rPr>
-          <w:rStyle w:val="VerbatimChar"/>
-        </w:rPr>
-        <w:t xml:space="preserve">dwight</w:t>
-      </w:r>
-      <w:r>
-        <w:br/>
-      </w:r>
-      <w:r>
-        <w:rPr>
-          <w:rStyle w:val="VerbatimChar"/>
-        </w:rPr>
-        <w:t xml:space="preserve">pam</w:t>
-      </w:r>
-      <w:r>
-        <w:br/>
-      </w:r>
-      <w:r>
-        <w:rPr>
-          <w:rStyle w:val="VerbatimChar"/>
-        </w:rPr>
-        <w:t xml:space="preserve">MICHAEL_SCOTT</w:t>
-      </w:r>
-    </w:p>
-    <w:p>
-      <w:pPr>
-        <w:pStyle w:val="FirstParagraph"/>
-      </w:pPr>
-      <w:r>
-        <w:t xml:space="preserve">Here you want to pass each line separately</w:t>
-      </w:r>
-      <w:r>
-        <w:t xml:space="preserve"> </w:t>
-      </w:r>
-      <w:r>
-        <w:rPr>
-          <w:rStyle w:val="VerbatimChar"/>
-        </w:rPr>
-        <w:t xml:space="preserve">echoit.bat</w:t>
-      </w:r>
-    </w:p>
-    <w:p>
-      <w:pPr>
-        <w:pStyle w:val="BodyText"/>
-      </w:pPr>
-      <w:r>
-        <w:rPr>
-          <w:rStyle w:val="VerbatimChar"/>
-        </w:rPr>
-        <w:t xml:space="preserve">$ qsub-argfile echoit.bat argfile.txt --log</w:t>
-      </w:r>
-    </w:p>
-    <w:p>
-      <w:pPr>
-        <w:pStyle w:val="BodyText"/>
-      </w:pPr>
-      <w:r>
-        <w:t xml:space="preserve">Specifying</w:t>
-      </w:r>
-      <w:r>
-        <w:t xml:space="preserve"> </w:t>
-      </w:r>
-      <w:r>
-        <w:rPr>
-          <w:rStyle w:val="VerbatimChar"/>
-        </w:rPr>
-        <w:t xml:space="preserve">--log</w:t>
-      </w:r>
-      <w:r>
-        <w:t xml:space="preserve"> </w:t>
-      </w:r>
-      <w:r>
-        <w:t xml:space="preserve">will case LQTS to write a log file for each job. The log file</w:t>
-      </w:r>
-      <w:r>
-        <w:t xml:space="preserve"> </w:t>
-      </w:r>
-      <w:r>
-        <w:t xml:space="preserve">contains any output that would have been written to the screen as well as some job</w:t>
-      </w:r>
-      <w:r>
-        <w:t xml:space="preserve"> </w:t>
-      </w:r>
-      <w:r>
-        <w:t xml:space="preserve">performance information.</w:t>
-      </w:r>
-    </w:p>
-    <w:bookmarkEnd w:id="27"/>
-    <w:bookmarkEnd w:id="28"/>
-    <w:bookmarkStart w:id="29" w:name="X3d6e4ec0e74380df3b6c909fae0ba5715967548"/>
-    <w:p>
-      <w:pPr>
-        <w:pStyle w:val="Heading1"/>
-      </w:pPr>
-      <w:r>
-        <w:t xml:space="preserve">5. Passing Additional Arguments to your Command</w:t>
-      </w:r>
-    </w:p>
-    <w:p>
-      <w:pPr>
-        <w:pStyle w:val="FirstParagraph"/>
-      </w:pPr>
-      <w:r>
-        <w:t xml:space="preserve">After the command and input file/arg file, arguments are typically interpreted as</w:t>
-      </w:r>
-      <w:r>
-        <w:t xml:space="preserve"> </w:t>
-      </w:r>
-      <w:r>
-        <w:t xml:space="preserve">being arguments passed to the qsub command itself and are not passed on to your</w:t>
-      </w:r>
-      <w:r>
-        <w:t xml:space="preserve"> </w:t>
-      </w:r>
-      <w:r>
-        <w:t xml:space="preserve">program. Like many Linux commands, specifying a double dash</w:t>
-      </w:r>
-      <w:r>
-        <w:t xml:space="preserve"> </w:t>
-      </w:r>
-      <w:r>
-        <w:t xml:space="preserve">“</w:t>
-      </w:r>
-      <w:r>
-        <w:t xml:space="preserve">–</w:t>
-      </w:r>
-      <w:r>
-        <w:t xml:space="preserve">”</w:t>
-      </w:r>
-      <w:r>
-        <w:t xml:space="preserve"> </w:t>
-      </w:r>
-      <w:r>
-        <w:t xml:space="preserve">will allow</w:t>
-      </w:r>
-      <w:r>
-        <w:t xml:space="preserve"> </w:t>
-      </w:r>
-      <w:r>
-        <w:t xml:space="preserve">you to specify additional arguments you want passed to your command.</w:t>
-      </w:r>
-    </w:p>
-    <w:p>
-      <w:pPr>
-        <w:pStyle w:val="SourceCode"/>
-      </w:pPr>
-      <w:r>
-        <w:rPr>
-          <w:rStyle w:val="VerbatimChar"/>
-        </w:rPr>
-        <w:t xml:space="preserve">$ qsub myprogram.exe --log -- --flagForMyProgram true</w:t>
-      </w:r>
-    </w:p>
-    <w:p>
-      <w:pPr>
-        <w:pStyle w:val="FirstParagraph"/>
-      </w:pPr>
-      <w:r>
-        <w:t xml:space="preserve">Here</w:t>
-      </w:r>
-      <w:r>
-        <w:t xml:space="preserve"> </w:t>
-      </w:r>
-      <w:r>
-        <w:t xml:space="preserve">“</w:t>
-      </w:r>
-      <w:r>
-        <w:rPr>
-          <w:rStyle w:val="VerbatimChar"/>
-        </w:rPr>
-        <w:t xml:space="preserve">--log</w:t>
-      </w:r>
-      <w:r>
-        <w:t xml:space="preserve">”</w:t>
-      </w:r>
-      <w:r>
-        <w:t xml:space="preserve"> </w:t>
-      </w:r>
-      <w:r>
-        <w:t xml:space="preserve">is consumed by the qsub command and</w:t>
-      </w:r>
-      <w:r>
-        <w:t xml:space="preserve"> </w:t>
-      </w:r>
-      <w:r>
-        <w:t xml:space="preserve">“</w:t>
-      </w:r>
-      <w:r>
-        <w:rPr>
-          <w:rStyle w:val="VerbatimChar"/>
-        </w:rPr>
-        <w:t xml:space="preserve">--flagForMyProgram true</w:t>
-      </w:r>
-      <w:r>
-        <w:t xml:space="preserve">”</w:t>
-      </w:r>
-      <w:r>
-        <w:t xml:space="preserve"> </w:t>
-      </w:r>
-      <w:r>
-        <w:t xml:space="preserve">is</w:t>
-      </w:r>
-      <w:r>
-        <w:t xml:space="preserve"> </w:t>
-      </w:r>
-      <w:r>
-        <w:t xml:space="preserve">passed along to myprogram.exe when it is executed.</w:t>
-      </w:r>
-    </w:p>
-    <w:bookmarkEnd w:id="29"/>
-    <w:bookmarkStart w:id="30" w:name="waiting-for-a-job-to-complete"/>
-    <w:p>
-      <w:pPr>
-        <w:pStyle w:val="Heading1"/>
-      </w:pPr>
-      <w:r>
-        <w:t xml:space="preserve">6. Waiting for a job to complete</w:t>
-      </w:r>
-    </w:p>
-    <w:p>
-      <w:pPr>
-        <w:pStyle w:val="FirstParagraph"/>
-      </w:pPr>
-      <w:r>
-        <w:t xml:space="preserve">The</w:t>
-      </w:r>
-      <w:r>
-        <w:t xml:space="preserve"> </w:t>
-      </w:r>
-      <w:r>
-        <w:rPr>
-          <w:rStyle w:val="VerbatimChar"/>
-        </w:rPr>
-        <w:t xml:space="preserve">qwait.exe</w:t>
-      </w:r>
-      <w:r>
-        <w:t xml:space="preserve"> </w:t>
-      </w:r>
-      <w:r>
-        <w:t xml:space="preserve">command will block until the specified jobs have completed. If you</w:t>
-      </w:r>
-      <w:r>
-        <w:t xml:space="preserve"> </w:t>
-      </w:r>
-      <w:r>
-        <w:t xml:space="preserve">have something you want to happen once a set of jobs has completed, use this.</w:t>
-      </w:r>
-      <w:r>
-        <w:t xml:space="preserve"> </w:t>
-      </w:r>
-      <w:r>
-        <w:t xml:space="preserve">You can specifies the job IDs as arguments to</w:t>
-      </w:r>
-      <w:r>
-        <w:t xml:space="preserve"> </w:t>
-      </w:r>
-      <w:r>
-        <w:rPr>
-          <w:rStyle w:val="VerbatimChar"/>
-        </w:rPr>
-        <w:t xml:space="preserve">qwait</w:t>
-      </w:r>
-      <w:r>
-        <w:t xml:space="preserve">, or it will read them from stdin.</w:t>
-      </w:r>
-      <w:r>
-        <w:t xml:space="preserve"> </w:t>
-      </w:r>
-      <w:r>
-        <w:t xml:space="preserve">This means you can pipe the output of the</w:t>
-      </w:r>
-      <w:r>
-        <w:t xml:space="preserve"> </w:t>
-      </w:r>
-      <w:r>
-        <w:rPr>
-          <w:rStyle w:val="VerbatimChar"/>
-        </w:rPr>
-        <w:t xml:space="preserve">qsub</w:t>
-      </w:r>
-      <w:r>
-        <w:t xml:space="preserve"> </w:t>
-      </w:r>
-      <w:r>
-        <w:t xml:space="preserve">commands directly into</w:t>
-      </w:r>
-      <w:r>
-        <w:t xml:space="preserve"> </w:t>
-      </w:r>
-      <w:r>
-        <w:rPr>
-          <w:rStyle w:val="VerbatimChar"/>
-        </w:rPr>
-        <w:t xml:space="preserve">qwait</w:t>
-      </w:r>
-      <w:r>
-        <w:t xml:space="preserve">.</w:t>
-      </w:r>
-    </w:p>
-    <w:p>
-      <w:pPr>
-        <w:pStyle w:val="BodyText"/>
-      </w:pPr>
-      <w:r>
-        <w:t xml:space="preserve">Examples:</w:t>
-      </w:r>
-    </w:p>
-    <w:p>
-      <w:pPr>
-        <w:pStyle w:val="SourceCode"/>
-      </w:pPr>
-      <w:r>
-        <w:rPr>
-          <w:rStyle w:val="VerbatimChar"/>
-        </w:rPr>
-        <w:t xml:space="preserve">$ qsub myprogram.exe --log -- --flagForMyProgram true</w:t>
-      </w:r>
-      <w:r>
-        <w:br/>
-      </w:r>
-      <w:r>
-        <w:rPr>
-          <w:rStyle w:val="VerbatimChar"/>
-        </w:rPr>
-        <w:t xml:space="preserve">10</w:t>
-      </w:r>
-      <w:r>
-        <w:br/>
-      </w:r>
-      <w:r>
-        <w:rPr>
-          <w:rStyle w:val="VerbatimChar"/>
-        </w:rPr>
-        <w:t xml:space="preserve">$ qwait 10</w:t>
-      </w:r>
-    </w:p>
-    <w:p>
-      <w:pPr>
-        <w:pStyle w:val="FirstParagraph"/>
-      </w:pPr>
-      <w:r>
-        <w:t xml:space="preserve">Alternatively:</w:t>
-      </w:r>
-    </w:p>
-    <w:p>
-      <w:pPr>
-        <w:pStyle w:val="SourceCode"/>
-      </w:pPr>
-      <w:r>
-        <w:rPr>
-          <w:rStyle w:val="VerbatimChar"/>
-        </w:rPr>
-        <w:t xml:space="preserve">$ qsub myprogram.exe --log -- --flagForMyProgram true | qwait</w:t>
-      </w:r>
-    </w:p>
-    <w:bookmarkEnd w:id="30"/>
-    <w:bookmarkStart w:id="31" w:name="job-priority"/>
-    <w:p>
-      <w:pPr>
-        <w:pStyle w:val="Heading1"/>
-      </w:pPr>
-      <w:r>
-        <w:t xml:space="preserve">7. Job Priority</w:t>
-      </w:r>
-    </w:p>
-    <w:p>
-      <w:pPr>
-        <w:pStyle w:val="FirstParagraph"/>
-      </w:pPr>
-      <w:r>
-        <w:t xml:space="preserve">Each job has a priortity associated with it. Jobs with higher priority are executed</w:t>
-      </w:r>
-      <w:r>
-        <w:t xml:space="preserve"> </w:t>
-      </w:r>
-      <w:r>
-        <w:t xml:space="preserve">before jobs with lower priority. The</w:t>
-      </w:r>
-      <w:r>
-        <w:t xml:space="preserve"> </w:t>
-      </w:r>
-      <w:r>
-        <w:rPr>
-          <w:rStyle w:val="VerbatimChar"/>
-        </w:rPr>
-        <w:t xml:space="preserve">qsub</w:t>
-      </w:r>
-      <w:r>
-        <w:t xml:space="preserve"> </w:t>
-      </w:r>
-      <w:r>
-        <w:t xml:space="preserve">commands support a</w:t>
-      </w:r>
-      <w:r>
-        <w:t xml:space="preserve"> </w:t>
-      </w:r>
-      <w:r>
-        <w:rPr>
-          <w:rStyle w:val="VerbatimChar"/>
-        </w:rPr>
-        <w:t xml:space="preserve">--priority</w:t>
-      </w:r>
-      <w:r>
-        <w:t xml:space="preserve"> </w:t>
-      </w:r>
-      <w:r>
-        <w:t xml:space="preserve">argument.</w:t>
-      </w:r>
-      <w:r>
-        <w:t xml:space="preserve"> </w:t>
-      </w:r>
-      <w:r>
-        <w:t xml:space="preserve">There is also the</w:t>
-      </w:r>
-      <w:r>
-        <w:t xml:space="preserve"> </w:t>
-      </w:r>
-      <w:r>
-        <w:rPr>
-          <w:rStyle w:val="VerbatimChar"/>
-        </w:rPr>
-        <w:t xml:space="preserve">qpriority</w:t>
-      </w:r>
-      <w:r>
-        <w:t xml:space="preserve"> </w:t>
-      </w:r>
-      <w:r>
-        <w:t xml:space="preserve">command that allows you to change the priority of a</w:t>
-      </w:r>
-      <w:r>
-        <w:t xml:space="preserve"> </w:t>
-      </w:r>
-      <w:r>
-        <w:t xml:space="preserve">job after it has been submitted.</w:t>
-      </w:r>
-    </w:p>
-    <w:bookmarkEnd w:id="31"/>
-    <w:bookmarkStart w:id="32" w:name="deleting-a-job"/>
-    <w:p>
-      <w:pPr>
-        <w:pStyle w:val="Heading1"/>
-      </w:pPr>
-      <w:r>
-        <w:t xml:space="preserve">8. Deleting a Job</w:t>
-      </w:r>
-    </w:p>
-    <w:p>
-      <w:pPr>
-        <w:pStyle w:val="FirstParagraph"/>
-      </w:pPr>
-      <w:r>
-        <w:t xml:space="preserve">Use the</w:t>
-      </w:r>
-      <w:r>
-        <w:t xml:space="preserve"> </w:t>
-      </w:r>
-      <w:r>
-        <w:rPr>
-          <w:rStyle w:val="VerbatimChar"/>
-        </w:rPr>
-        <w:t xml:space="preserve">qdel</w:t>
-      </w:r>
-      <w:r>
-        <w:t xml:space="preserve"> </w:t>
-      </w:r>
-      <w:r>
-        <w:t xml:space="preserve">command to delete a job.</w:t>
-      </w:r>
-    </w:p>
-    <w:bookmarkEnd w:id="32"/>
-    <w:bookmarkStart w:id="33" w:name="job-status-and-summary"/>
-    <w:p>
-      <w:pPr>
-        <w:pStyle w:val="Heading1"/>
-      </w:pPr>
-      <w:r>
-        <w:t xml:space="preserve">9. Job Status and Summary</w:t>
-      </w:r>
-    </w:p>
-    <w:p>
-      <w:pPr>
-        <w:pStyle w:val="FirstParagraph"/>
-      </w:pPr>
-      <w:r>
-        <w:t xml:space="preserve">The</w:t>
-      </w:r>
-      <w:r>
-        <w:t xml:space="preserve"> </w:t>
-      </w:r>
-      <w:r>
-        <w:rPr>
-          <w:rStyle w:val="VerbatimChar"/>
-        </w:rPr>
-        <w:t xml:space="preserve">qstat</w:t>
-      </w:r>
-      <w:r>
-        <w:t xml:space="preserve"> </w:t>
-      </w:r>
-      <w:r>
-        <w:t xml:space="preserve">and</w:t>
-      </w:r>
-      <w:r>
-        <w:t xml:space="preserve"> </w:t>
-      </w:r>
-      <w:r>
-        <w:rPr>
-          <w:rStyle w:val="VerbatimChar"/>
-        </w:rPr>
-        <w:t xml:space="preserve">qsummary</w:t>
-      </w:r>
-      <w:r>
-        <w:t xml:space="preserve"> </w:t>
-      </w:r>
-      <w:r>
-        <w:t xml:space="preserve">commands provide information about the state of jobs</w:t>
-      </w:r>
-      <w:r>
-        <w:t xml:space="preserve"> </w:t>
-      </w:r>
-      <w:r>
-        <w:t xml:space="preserve">in the queue.</w:t>
-      </w:r>
-      <w:r>
-        <w:t xml:space="preserve"> </w:t>
-      </w:r>
-      <w:r>
-        <w:rPr>
-          <w:rStyle w:val="VerbatimChar"/>
-        </w:rPr>
-        <w:t xml:space="preserve">qstat</w:t>
-      </w:r>
-      <w:r>
-        <w:t xml:space="preserve"> </w:t>
-      </w:r>
-      <w:r>
-        <w:t xml:space="preserve">provides information about each job and</w:t>
-      </w:r>
-      <w:r>
-        <w:t xml:space="preserve"> </w:t>
-      </w:r>
-      <w:r>
-        <w:rPr>
-          <w:rStyle w:val="VerbatimChar"/>
-        </w:rPr>
-        <w:t xml:space="preserve">qsummary</w:t>
-      </w:r>
-      <w:r>
-        <w:t xml:space="preserve"> </w:t>
-      </w:r>
-      <w:r>
-        <w:t xml:space="preserve">simply</w:t>
-      </w:r>
-      <w:r>
-        <w:t xml:space="preserve"> </w:t>
-      </w:r>
-      <w:r>
-        <w:t xml:space="preserve">tells you how many jobs are running and how many are queued.</w:t>
-      </w:r>
-    </w:p>
-    <w:p>
-      <w:pPr>
-        <w:pStyle w:val="BodyText"/>
-      </w:pPr>
-      <w:r>
-        <w:t xml:space="preserve">You can also navigate to http://127.0.0.1:9200 (where 9200 is the port you have LQTS</w:t>
-      </w:r>
-      <w:r>
-        <w:t xml:space="preserve"> </w:t>
-      </w:r>
-      <w:r>
-        <w:t xml:space="preserve">running on) to see an HTML table of the current status. This page auto-refreshes every</w:t>
-      </w:r>
-      <w:r>
-        <w:t xml:space="preserve"> </w:t>
-      </w:r>
-      <w:r>
-        <w:t xml:space="preserve">two minutes.</w:t>
-      </w:r>
-    </w:p>
-    <w:bookmarkEnd w:id="33"/>
-    <w:bookmarkStart w:id="34" w:name="testing-your-setup"/>
-    <w:p>
-      <w:pPr>
-        <w:pStyle w:val="Heading1"/>
-      </w:pPr>
-      <w:r>
-        <w:t xml:space="preserve">10. Testing your setup</w:t>
-      </w:r>
-    </w:p>
-    <w:p>
-      <w:pPr>
-        <w:pStyle w:val="FirstParagraph"/>
-      </w:pPr>
-      <w:r>
-        <w:rPr>
-          <w:rStyle w:val="VerbatimChar"/>
-        </w:rPr>
-        <w:t xml:space="preserve">qsub-test</w:t>
-      </w:r>
-      <w:r>
-        <w:t xml:space="preserve"> </w:t>
-      </w:r>
-      <w:r>
-        <w:t xml:space="preserve">provides an easy way to test that LQTS is functioning properly. It</w:t>
-      </w:r>
-      <w:r>
-        <w:t xml:space="preserve"> </w:t>
-      </w:r>
-      <w:r>
-        <w:t xml:space="preserve">writes a script that sleeps for a user defined amount of time and an argfile with a</w:t>
-      </w:r>
-      <w:r>
-        <w:t xml:space="preserve"> </w:t>
-      </w:r>
-      <w:r>
-        <w:t xml:space="preserve">user defined number of jobs.</w:t>
-      </w:r>
-    </w:p>
-    <w:p>
-      <w:pPr>
-        <w:pStyle w:val="BodyText"/>
-      </w:pPr>
-      <w:r>
-        <w:t xml:space="preserve">The following example will write a script that sleeps for 5 seconds and</w:t>
-      </w:r>
-      <w:r>
-        <w:t xml:space="preserve"> </w:t>
-      </w:r>
-      <w:r>
-        <w:t xml:space="preserve">submit 30 jobs to the queue.</w:t>
-      </w:r>
-    </w:p>
-    <w:p>
-      <w:pPr>
-        <w:pStyle w:val="SourceCode"/>
-      </w:pPr>
-      <w:r>
-        <w:rPr>
-          <w:rStyle w:val="VerbatimChar"/>
-        </w:rPr>
         <w:t xml:space="preserve">$ qsub-test 5 --count 30</w:t>
       </w:r>
     </w:p>
-    <w:bookmarkEnd w:id="34"/>
+    <w:bookmarkEnd w:id="35"/>
     <w:sectPr/>
   </w:body>
 </w:document>

</xml_diff>